<commit_message>
Updated Projektbericht - Onlineshop
</commit_message>
<xml_diff>
--- a/Projektbericht - Onlineshop.docx
+++ b/Projektbericht - Onlineshop.docx
@@ -86,6 +86,29 @@
         </w:rPr>
         <w:t>Niklas Rettenwander, Marco Wagner</w:t>
       </w:r>
+      <w:r>
+        <w:rPr>
+          <w:sz w:val="28"/>
+          <w:szCs w:val="28"/>
+        </w:rPr>
+        <w:t xml:space="preserve">, </w:t>
+      </w:r>
+      <w:r>
+        <w:rPr>
+          <w:sz w:val="28"/>
+          <w:szCs w:val="28"/>
+        </w:rPr>
+        <w:t xml:space="preserve">Christopher </w:t>
+      </w:r>
+      <w:proofErr w:type="spellStart"/>
+      <w:r>
+        <w:rPr>
+          <w:sz w:val="28"/>
+          <w:szCs w:val="28"/>
+        </w:rPr>
+        <w:t>Zobler</w:t>
+      </w:r>
+      <w:proofErr w:type="spellEnd"/>
     </w:p>
     <w:p>
       <w:pPr>
@@ -113,8 +136,40 @@
           <w:sz w:val="28"/>
           <w:szCs w:val="28"/>
         </w:rPr>
-        <w:t>Niklas Rettenwander, Marco Wagner</w:t>
-      </w:r>
+        <w:t xml:space="preserve">Niklas </w:t>
+      </w:r>
+      <w:proofErr w:type="spellStart"/>
+      <w:r>
+        <w:rPr>
+          <w:sz w:val="28"/>
+          <w:szCs w:val="28"/>
+        </w:rPr>
+        <w:t>Rettenwander</w:t>
+      </w:r>
+      <w:proofErr w:type="spellEnd"/>
+      <w:r>
+        <w:rPr>
+          <w:sz w:val="28"/>
+          <w:szCs w:val="28"/>
+        </w:rPr>
+        <w:t>, Marco Wagner</w:t>
+      </w:r>
+      <w:r>
+        <w:rPr>
+          <w:sz w:val="28"/>
+          <w:szCs w:val="28"/>
+        </w:rPr>
+        <w:t xml:space="preserve">, Christopher </w:t>
+      </w:r>
+      <w:proofErr w:type="spellStart"/>
+      <w:r>
+        <w:rPr>
+          <w:sz w:val="28"/>
+          <w:szCs w:val="28"/>
+        </w:rPr>
+        <w:t>Zobler</w:t>
+      </w:r>
+      <w:proofErr w:type="spellEnd"/>
     </w:p>
     <w:p>
       <w:pPr>
@@ -456,6 +511,9 @@
     </w:p>
     <w:p>
       <w:r>
+        <w:rPr>
+          <w:noProof/>
+        </w:rPr>
         <w:drawing>
           <wp:inline distT="0" distB="0" distL="0" distR="0" wp14:anchorId="2F9A8291" wp14:editId="1E6361B2">
             <wp:extent cx="5984240" cy="2441982"/>
@@ -492,8 +550,6 @@
           </wp:inline>
         </w:drawing>
       </w:r>
-      <w:bookmarkStart w:id="1" w:name="_GoBack"/>
-      <w:bookmarkEnd w:id="1"/>
     </w:p>
     <w:p>
       <w:proofErr w:type="spellStart"/>
@@ -507,6 +563,9 @@
     </w:p>
     <w:p>
       <w:r>
+        <w:rPr>
+          <w:noProof/>
+        </w:rPr>
         <w:drawing>
           <wp:inline distT="0" distB="0" distL="0" distR="0" wp14:anchorId="0DE073AE" wp14:editId="38CE7E5C">
             <wp:extent cx="2939143" cy="2647975"/>
@@ -544,13 +603,17 @@
         </w:drawing>
       </w:r>
     </w:p>
+    <w:p/>
     <w:p>
       <w:pPr>
         <w:pStyle w:val="Heading2"/>
       </w:pPr>
       <w:r>
+        <w:lastRenderedPageBreak/>
         <w:t>Pages</w:t>
       </w:r>
+      <w:bookmarkStart w:id="1" w:name="_GoBack"/>
+      <w:bookmarkEnd w:id="1"/>
     </w:p>
     <w:p>
       <w:r>
@@ -567,7 +630,6 @@
       </w:pPr>
       <w:proofErr w:type="spellStart"/>
       <w:r>
-        <w:lastRenderedPageBreak/>
         <w:t>Mainpage</w:t>
       </w:r>
       <w:proofErr w:type="spellEnd"/>
@@ -663,11 +725,9 @@
           <w:numId w:val="2"/>
         </w:numPr>
       </w:pPr>
-      <w:proofErr w:type="spellStart"/>
-      <w:r>
-        <w:t>Kommisionier</w:t>
-      </w:r>
-      <w:proofErr w:type="spellEnd"/>
+      <w:r>
+        <w:t>Kommissionier</w:t>
+      </w:r>
       <w:r>
         <w:t>-Page: Bearbeiten von Bestellungen</w:t>
       </w:r>
@@ -723,6 +783,22 @@
         <w:t>Rechnung</w:t>
       </w:r>
     </w:p>
+    <w:p/>
+    <w:p>
+      <w:r>
+        <w:br w:type="page"/>
+      </w:r>
+    </w:p>
+    <w:p>
+      <w:pPr>
+        <w:pStyle w:val="Heading1"/>
+      </w:pPr>
+      <w:r>
+        <w:lastRenderedPageBreak/>
+        <w:t>Ablauf</w:t>
+      </w:r>
+    </w:p>
+    <w:p/>
     <w:sectPr>
       <w:headerReference w:type="default" r:id="rId11"/>
       <w:footerReference w:type="default" r:id="rId12"/>
@@ -2010,7 +2086,7 @@
 </file>
 
 <file path=customXml/itemProps1.xml><?xml version="1.0" encoding="utf-8"?>
-<ds:datastoreItem xmlns:ds="http://schemas.openxmlformats.org/officeDocument/2006/customXml" ds:itemID="{CCD6A2ED-824C-4699-8B28-E97B2EC81D53}">
+<ds:datastoreItem xmlns:ds="http://schemas.openxmlformats.org/officeDocument/2006/customXml" ds:itemID="{DBE533D4-ADBF-4291-BFBE-AEA64862C4D5}">
   <ds:schemaRefs>
     <ds:schemaRef ds:uri="http://schemas.openxmlformats.org/officeDocument/2006/bibliography"/>
   </ds:schemaRefs>

</xml_diff>

<commit_message>
Added Interfaces and Project goals (True)
Added Interfaces for following Repos
- CustomerOrderRepo
- StorageRepo
- SupplierRepo
- SupplyOrderRepo
- UserRepo

Added the goal of the Project to Projektbericht - Onlineshop.docx

Commited a second time because the first time only a file was select -.-
</commit_message>
<xml_diff>
--- a/Projektbericht - Onlineshop.docx
+++ b/Projektbericht - Onlineshop.docx
@@ -21,6 +21,9 @@
       </w:pPr>
       <w:r>
         <w:t xml:space="preserve">Thema: </w:t>
+      </w:r>
+      <w:r>
+        <w:t>Bücher-</w:t>
       </w:r>
       <w:r>
         <w:t>Onlineshop</w:t>
@@ -434,7 +437,83 @@
       <w:pPr>
         <w:pStyle w:val="Heading2"/>
       </w:pPr>
-      <w:r>
+      <w:bookmarkStart w:id="1" w:name="_GoBack"/>
+      <w:bookmarkEnd w:id="1"/>
+      <w:r>
+        <w:t>Ziel</w:t>
+      </w:r>
+    </w:p>
+    <w:p>
+      <w:r>
+        <w:t xml:space="preserve">Ziel ist es einen </w:t>
+      </w:r>
+      <w:r>
+        <w:t>funktionierenden Bücher-Onlineshop zu erstellen. Dieser Shop soll Folgende Features beinhalten:</w:t>
+      </w:r>
+    </w:p>
+    <w:p>
+      <w:pPr>
+        <w:pStyle w:val="ListParagraph"/>
+        <w:numPr>
+          <w:ilvl w:val="0"/>
+          <w:numId w:val="3"/>
+        </w:numPr>
+      </w:pPr>
+      <w:r>
+        <w:t>Abwicklung von Bestellungen und Rechnungen</w:t>
+      </w:r>
+    </w:p>
+    <w:p>
+      <w:pPr>
+        <w:pStyle w:val="ListParagraph"/>
+        <w:numPr>
+          <w:ilvl w:val="0"/>
+          <w:numId w:val="3"/>
+        </w:numPr>
+      </w:pPr>
+      <w:r>
+        <w:t>Userhierarchie mit normalen Usern, Kommissionierer und Admins</w:t>
+      </w:r>
+    </w:p>
+    <w:p>
+      <w:pPr>
+        <w:pStyle w:val="ListParagraph"/>
+        <w:numPr>
+          <w:ilvl w:val="0"/>
+          <w:numId w:val="3"/>
+        </w:numPr>
+      </w:pPr>
+      <w:r>
+        <w:t>Ein Lager mit Wareneingang und Ausgang</w:t>
+      </w:r>
+    </w:p>
+    <w:p>
+      <w:r>
+        <w:t xml:space="preserve">Das Projekt wird in Visual Studio 2022 auf Basis ein Blazer </w:t>
+      </w:r>
+      <w:proofErr w:type="spellStart"/>
+      <w:r>
+        <w:t>WebApp</w:t>
+      </w:r>
+      <w:proofErr w:type="spellEnd"/>
+      <w:r>
+        <w:t xml:space="preserve"> programmiert. Als Datenbank wird der MSSQL-Server verwendet. Die Datenbank wird Code-First via Entity Framework erstellt</w:t>
+      </w:r>
+      <w:r>
+        <w:t xml:space="preserve">. Das Datenbankmodell wird über die Seite sqldbm.com erstellt. </w:t>
+      </w:r>
+    </w:p>
+    <w:p>
+      <w:r>
+        <w:br w:type="page"/>
+      </w:r>
+    </w:p>
+    <w:p>
+      <w:pPr>
+        <w:pStyle w:val="Heading2"/>
+      </w:pPr>
+      <w:r>
+        <w:lastRenderedPageBreak/>
         <w:t>Datenbank</w:t>
       </w:r>
     </w:p>
@@ -603,7 +682,11 @@
         </w:drawing>
       </w:r>
     </w:p>
-    <w:p/>
+    <w:p>
+      <w:r>
+        <w:br w:type="page"/>
+      </w:r>
+    </w:p>
     <w:p>
       <w:pPr>
         <w:pStyle w:val="Heading2"/>
@@ -612,8 +695,6 @@
         <w:lastRenderedPageBreak/>
         <w:t>Pages</w:t>
       </w:r>
-      <w:bookmarkStart w:id="1" w:name="_GoBack"/>
-      <w:bookmarkEnd w:id="1"/>
     </w:p>
     <w:p>
       <w:r>
@@ -1044,6 +1125,119 @@
     </w:lvl>
   </w:abstractNum>
   <w:abstractNum w:abstractNumId="1" w15:restartNumberingAfterBreak="0">
+    <w:nsid w:val="75D946F9"/>
+    <w:multiLevelType w:val="hybridMultilevel"/>
+    <w:tmpl w:val="F81876F4"/>
+    <w:lvl w:ilvl="0" w:tplc="08090001">
+      <w:start w:val="1"/>
+      <w:numFmt w:val="bullet"/>
+      <w:lvlText w:val=""/>
+      <w:lvlJc w:val="left"/>
+      <w:pPr>
+        <w:ind w:left="720" w:hanging="360"/>
+      </w:pPr>
+      <w:rPr>
+        <w:rFonts w:ascii="Symbol" w:hAnsi="Symbol" w:hint="default"/>
+      </w:rPr>
+    </w:lvl>
+    <w:lvl w:ilvl="1" w:tplc="08090003" w:tentative="1">
+      <w:start w:val="1"/>
+      <w:numFmt w:val="bullet"/>
+      <w:lvlText w:val="o"/>
+      <w:lvlJc w:val="left"/>
+      <w:pPr>
+        <w:ind w:left="1440" w:hanging="360"/>
+      </w:pPr>
+      <w:rPr>
+        <w:rFonts w:ascii="Courier New" w:hAnsi="Courier New" w:cs="Courier New" w:hint="default"/>
+      </w:rPr>
+    </w:lvl>
+    <w:lvl w:ilvl="2" w:tplc="08090005" w:tentative="1">
+      <w:start w:val="1"/>
+      <w:numFmt w:val="bullet"/>
+      <w:lvlText w:val=""/>
+      <w:lvlJc w:val="left"/>
+      <w:pPr>
+        <w:ind w:left="2160" w:hanging="360"/>
+      </w:pPr>
+      <w:rPr>
+        <w:rFonts w:ascii="Wingdings" w:hAnsi="Wingdings" w:hint="default"/>
+      </w:rPr>
+    </w:lvl>
+    <w:lvl w:ilvl="3" w:tplc="08090001" w:tentative="1">
+      <w:start w:val="1"/>
+      <w:numFmt w:val="bullet"/>
+      <w:lvlText w:val=""/>
+      <w:lvlJc w:val="left"/>
+      <w:pPr>
+        <w:ind w:left="2880" w:hanging="360"/>
+      </w:pPr>
+      <w:rPr>
+        <w:rFonts w:ascii="Symbol" w:hAnsi="Symbol" w:hint="default"/>
+      </w:rPr>
+    </w:lvl>
+    <w:lvl w:ilvl="4" w:tplc="08090003" w:tentative="1">
+      <w:start w:val="1"/>
+      <w:numFmt w:val="bullet"/>
+      <w:lvlText w:val="o"/>
+      <w:lvlJc w:val="left"/>
+      <w:pPr>
+        <w:ind w:left="3600" w:hanging="360"/>
+      </w:pPr>
+      <w:rPr>
+        <w:rFonts w:ascii="Courier New" w:hAnsi="Courier New" w:cs="Courier New" w:hint="default"/>
+      </w:rPr>
+    </w:lvl>
+    <w:lvl w:ilvl="5" w:tplc="08090005" w:tentative="1">
+      <w:start w:val="1"/>
+      <w:numFmt w:val="bullet"/>
+      <w:lvlText w:val=""/>
+      <w:lvlJc w:val="left"/>
+      <w:pPr>
+        <w:ind w:left="4320" w:hanging="360"/>
+      </w:pPr>
+      <w:rPr>
+        <w:rFonts w:ascii="Wingdings" w:hAnsi="Wingdings" w:hint="default"/>
+      </w:rPr>
+    </w:lvl>
+    <w:lvl w:ilvl="6" w:tplc="08090001" w:tentative="1">
+      <w:start w:val="1"/>
+      <w:numFmt w:val="bullet"/>
+      <w:lvlText w:val=""/>
+      <w:lvlJc w:val="left"/>
+      <w:pPr>
+        <w:ind w:left="5040" w:hanging="360"/>
+      </w:pPr>
+      <w:rPr>
+        <w:rFonts w:ascii="Symbol" w:hAnsi="Symbol" w:hint="default"/>
+      </w:rPr>
+    </w:lvl>
+    <w:lvl w:ilvl="7" w:tplc="08090003" w:tentative="1">
+      <w:start w:val="1"/>
+      <w:numFmt w:val="bullet"/>
+      <w:lvlText w:val="o"/>
+      <w:lvlJc w:val="left"/>
+      <w:pPr>
+        <w:ind w:left="5760" w:hanging="360"/>
+      </w:pPr>
+      <w:rPr>
+        <w:rFonts w:ascii="Courier New" w:hAnsi="Courier New" w:cs="Courier New" w:hint="default"/>
+      </w:rPr>
+    </w:lvl>
+    <w:lvl w:ilvl="8" w:tplc="08090005" w:tentative="1">
+      <w:start w:val="1"/>
+      <w:numFmt w:val="bullet"/>
+      <w:lvlText w:val=""/>
+      <w:lvlJc w:val="left"/>
+      <w:pPr>
+        <w:ind w:left="6480" w:hanging="360"/>
+      </w:pPr>
+      <w:rPr>
+        <w:rFonts w:ascii="Wingdings" w:hAnsi="Wingdings" w:hint="default"/>
+      </w:rPr>
+    </w:lvl>
+  </w:abstractNum>
+  <w:abstractNum w:abstractNumId="2" w15:restartNumberingAfterBreak="0">
     <w:nsid w:val="76BE1EEF"/>
     <w:multiLevelType w:val="hybridMultilevel"/>
     <w:tmpl w:val="C616B400"/>
@@ -1160,6 +1354,9 @@
     <w:abstractNumId w:val="0"/>
   </w:num>
   <w:num w:numId="2">
+    <w:abstractNumId w:val="2"/>
+  </w:num>
+  <w:num w:numId="3">
     <w:abstractNumId w:val="1"/>
   </w:num>
 </w:numbering>
@@ -2086,7 +2283,7 @@
 </file>
 
 <file path=customXml/itemProps1.xml><?xml version="1.0" encoding="utf-8"?>
-<ds:datastoreItem xmlns:ds="http://schemas.openxmlformats.org/officeDocument/2006/customXml" ds:itemID="{DBE533D4-ADBF-4291-BFBE-AEA64862C4D5}">
+<ds:datastoreItem xmlns:ds="http://schemas.openxmlformats.org/officeDocument/2006/customXml" ds:itemID="{CF313ABE-6558-4BB4-8816-D6EDA6546F5B}">
   <ds:schemaRefs>
     <ds:schemaRef ds:uri="http://schemas.openxmlformats.org/officeDocument/2006/bibliography"/>
   </ds:schemaRefs>

</xml_diff>

<commit_message>
Add interfaces for repos
Added Interfaces for following Repos
- CustomerOrderRepo
- StorageRepo
- SupplierRepo
- SupplyOrderRepo
- UserRepo
</commit_message>
<xml_diff>
--- a/Projektbericht - Onlineshop.docx
+++ b/Projektbericht - Onlineshop.docx
@@ -21,6 +21,9 @@
       </w:pPr>
       <w:r>
         <w:t xml:space="preserve">Thema: </w:t>
+      </w:r>
+      <w:r>
+        <w:t>Bücher-</w:t>
       </w:r>
       <w:r>
         <w:t>Onlineshop</w:t>
@@ -434,7 +437,83 @@
       <w:pPr>
         <w:pStyle w:val="Heading2"/>
       </w:pPr>
-      <w:r>
+      <w:bookmarkStart w:id="1" w:name="_GoBack"/>
+      <w:bookmarkEnd w:id="1"/>
+      <w:r>
+        <w:t>Ziel</w:t>
+      </w:r>
+    </w:p>
+    <w:p>
+      <w:r>
+        <w:t xml:space="preserve">Ziel ist es einen </w:t>
+      </w:r>
+      <w:r>
+        <w:t>funktionierenden Bücher-Onlineshop zu erstellen. Dieser Shop soll Folgende Features beinhalten:</w:t>
+      </w:r>
+    </w:p>
+    <w:p>
+      <w:pPr>
+        <w:pStyle w:val="ListParagraph"/>
+        <w:numPr>
+          <w:ilvl w:val="0"/>
+          <w:numId w:val="3"/>
+        </w:numPr>
+      </w:pPr>
+      <w:r>
+        <w:t>Abwicklung von Bestellungen und Rechnungen</w:t>
+      </w:r>
+    </w:p>
+    <w:p>
+      <w:pPr>
+        <w:pStyle w:val="ListParagraph"/>
+        <w:numPr>
+          <w:ilvl w:val="0"/>
+          <w:numId w:val="3"/>
+        </w:numPr>
+      </w:pPr>
+      <w:r>
+        <w:t>Userhierarchie mit normalen Usern, Kommissionierer und Admins</w:t>
+      </w:r>
+    </w:p>
+    <w:p>
+      <w:pPr>
+        <w:pStyle w:val="ListParagraph"/>
+        <w:numPr>
+          <w:ilvl w:val="0"/>
+          <w:numId w:val="3"/>
+        </w:numPr>
+      </w:pPr>
+      <w:r>
+        <w:t>Ein Lager mit Wareneingang und Ausgang</w:t>
+      </w:r>
+    </w:p>
+    <w:p>
+      <w:r>
+        <w:t xml:space="preserve">Das Projekt wird in Visual Studio 2022 auf Basis ein Blazer </w:t>
+      </w:r>
+      <w:proofErr w:type="spellStart"/>
+      <w:r>
+        <w:t>WebApp</w:t>
+      </w:r>
+      <w:proofErr w:type="spellEnd"/>
+      <w:r>
+        <w:t xml:space="preserve"> programmiert. Als Datenbank wird der MSSQL-Server verwendet. Die Datenbank wird Code-First via Entity Framework erstellt</w:t>
+      </w:r>
+      <w:r>
+        <w:t xml:space="preserve">. Das Datenbankmodell wird über die Seite sqldbm.com erstellt. </w:t>
+      </w:r>
+    </w:p>
+    <w:p>
+      <w:r>
+        <w:br w:type="page"/>
+      </w:r>
+    </w:p>
+    <w:p>
+      <w:pPr>
+        <w:pStyle w:val="Heading2"/>
+      </w:pPr>
+      <w:r>
+        <w:lastRenderedPageBreak/>
         <w:t>Datenbank</w:t>
       </w:r>
     </w:p>
@@ -603,7 +682,11 @@
         </w:drawing>
       </w:r>
     </w:p>
-    <w:p/>
+    <w:p>
+      <w:r>
+        <w:br w:type="page"/>
+      </w:r>
+    </w:p>
     <w:p>
       <w:pPr>
         <w:pStyle w:val="Heading2"/>
@@ -612,8 +695,6 @@
         <w:lastRenderedPageBreak/>
         <w:t>Pages</w:t>
       </w:r>
-      <w:bookmarkStart w:id="1" w:name="_GoBack"/>
-      <w:bookmarkEnd w:id="1"/>
     </w:p>
     <w:p>
       <w:r>
@@ -1044,6 +1125,119 @@
     </w:lvl>
   </w:abstractNum>
   <w:abstractNum w:abstractNumId="1" w15:restartNumberingAfterBreak="0">
+    <w:nsid w:val="75D946F9"/>
+    <w:multiLevelType w:val="hybridMultilevel"/>
+    <w:tmpl w:val="F81876F4"/>
+    <w:lvl w:ilvl="0" w:tplc="08090001">
+      <w:start w:val="1"/>
+      <w:numFmt w:val="bullet"/>
+      <w:lvlText w:val=""/>
+      <w:lvlJc w:val="left"/>
+      <w:pPr>
+        <w:ind w:left="720" w:hanging="360"/>
+      </w:pPr>
+      <w:rPr>
+        <w:rFonts w:ascii="Symbol" w:hAnsi="Symbol" w:hint="default"/>
+      </w:rPr>
+    </w:lvl>
+    <w:lvl w:ilvl="1" w:tplc="08090003" w:tentative="1">
+      <w:start w:val="1"/>
+      <w:numFmt w:val="bullet"/>
+      <w:lvlText w:val="o"/>
+      <w:lvlJc w:val="left"/>
+      <w:pPr>
+        <w:ind w:left="1440" w:hanging="360"/>
+      </w:pPr>
+      <w:rPr>
+        <w:rFonts w:ascii="Courier New" w:hAnsi="Courier New" w:cs="Courier New" w:hint="default"/>
+      </w:rPr>
+    </w:lvl>
+    <w:lvl w:ilvl="2" w:tplc="08090005" w:tentative="1">
+      <w:start w:val="1"/>
+      <w:numFmt w:val="bullet"/>
+      <w:lvlText w:val=""/>
+      <w:lvlJc w:val="left"/>
+      <w:pPr>
+        <w:ind w:left="2160" w:hanging="360"/>
+      </w:pPr>
+      <w:rPr>
+        <w:rFonts w:ascii="Wingdings" w:hAnsi="Wingdings" w:hint="default"/>
+      </w:rPr>
+    </w:lvl>
+    <w:lvl w:ilvl="3" w:tplc="08090001" w:tentative="1">
+      <w:start w:val="1"/>
+      <w:numFmt w:val="bullet"/>
+      <w:lvlText w:val=""/>
+      <w:lvlJc w:val="left"/>
+      <w:pPr>
+        <w:ind w:left="2880" w:hanging="360"/>
+      </w:pPr>
+      <w:rPr>
+        <w:rFonts w:ascii="Symbol" w:hAnsi="Symbol" w:hint="default"/>
+      </w:rPr>
+    </w:lvl>
+    <w:lvl w:ilvl="4" w:tplc="08090003" w:tentative="1">
+      <w:start w:val="1"/>
+      <w:numFmt w:val="bullet"/>
+      <w:lvlText w:val="o"/>
+      <w:lvlJc w:val="left"/>
+      <w:pPr>
+        <w:ind w:left="3600" w:hanging="360"/>
+      </w:pPr>
+      <w:rPr>
+        <w:rFonts w:ascii="Courier New" w:hAnsi="Courier New" w:cs="Courier New" w:hint="default"/>
+      </w:rPr>
+    </w:lvl>
+    <w:lvl w:ilvl="5" w:tplc="08090005" w:tentative="1">
+      <w:start w:val="1"/>
+      <w:numFmt w:val="bullet"/>
+      <w:lvlText w:val=""/>
+      <w:lvlJc w:val="left"/>
+      <w:pPr>
+        <w:ind w:left="4320" w:hanging="360"/>
+      </w:pPr>
+      <w:rPr>
+        <w:rFonts w:ascii="Wingdings" w:hAnsi="Wingdings" w:hint="default"/>
+      </w:rPr>
+    </w:lvl>
+    <w:lvl w:ilvl="6" w:tplc="08090001" w:tentative="1">
+      <w:start w:val="1"/>
+      <w:numFmt w:val="bullet"/>
+      <w:lvlText w:val=""/>
+      <w:lvlJc w:val="left"/>
+      <w:pPr>
+        <w:ind w:left="5040" w:hanging="360"/>
+      </w:pPr>
+      <w:rPr>
+        <w:rFonts w:ascii="Symbol" w:hAnsi="Symbol" w:hint="default"/>
+      </w:rPr>
+    </w:lvl>
+    <w:lvl w:ilvl="7" w:tplc="08090003" w:tentative="1">
+      <w:start w:val="1"/>
+      <w:numFmt w:val="bullet"/>
+      <w:lvlText w:val="o"/>
+      <w:lvlJc w:val="left"/>
+      <w:pPr>
+        <w:ind w:left="5760" w:hanging="360"/>
+      </w:pPr>
+      <w:rPr>
+        <w:rFonts w:ascii="Courier New" w:hAnsi="Courier New" w:cs="Courier New" w:hint="default"/>
+      </w:rPr>
+    </w:lvl>
+    <w:lvl w:ilvl="8" w:tplc="08090005" w:tentative="1">
+      <w:start w:val="1"/>
+      <w:numFmt w:val="bullet"/>
+      <w:lvlText w:val=""/>
+      <w:lvlJc w:val="left"/>
+      <w:pPr>
+        <w:ind w:left="6480" w:hanging="360"/>
+      </w:pPr>
+      <w:rPr>
+        <w:rFonts w:ascii="Wingdings" w:hAnsi="Wingdings" w:hint="default"/>
+      </w:rPr>
+    </w:lvl>
+  </w:abstractNum>
+  <w:abstractNum w:abstractNumId="2" w15:restartNumberingAfterBreak="0">
     <w:nsid w:val="76BE1EEF"/>
     <w:multiLevelType w:val="hybridMultilevel"/>
     <w:tmpl w:val="C616B400"/>
@@ -1160,6 +1354,9 @@
     <w:abstractNumId w:val="0"/>
   </w:num>
   <w:num w:numId="2">
+    <w:abstractNumId w:val="2"/>
+  </w:num>
+  <w:num w:numId="3">
     <w:abstractNumId w:val="1"/>
   </w:num>
 </w:numbering>
@@ -2086,7 +2283,7 @@
 </file>
 
 <file path=customXml/itemProps1.xml><?xml version="1.0" encoding="utf-8"?>
-<ds:datastoreItem xmlns:ds="http://schemas.openxmlformats.org/officeDocument/2006/customXml" ds:itemID="{DBE533D4-ADBF-4291-BFBE-AEA64862C4D5}">
+<ds:datastoreItem xmlns:ds="http://schemas.openxmlformats.org/officeDocument/2006/customXml" ds:itemID="{CF313ABE-6558-4BB4-8816-D6EDA6546F5B}">
   <ds:schemaRefs>
     <ds:schemaRef ds:uri="http://schemas.openxmlformats.org/officeDocument/2006/bibliography"/>
   </ds:schemaRefs>

</xml_diff>

<commit_message>
Added New Database Diagrams and updated Projektbericht
</commit_message>
<xml_diff>
--- a/Projektbericht - Onlineshop.docx
+++ b/Projektbericht - Onlineshop.docx
@@ -301,7 +301,9 @@
               <w:tab w:val="right" w:leader="dot" w:pos="9062"/>
             </w:tabs>
             <w:rPr>
+              <w:rFonts w:eastAsiaTheme="minorEastAsia"/>
               <w:noProof/>
+              <w:lang w:val="en-GB" w:eastAsia="en-GB"/>
             </w:rPr>
           </w:pPr>
           <w:r>
@@ -328,13 +330,13 @@
             </w:rPr>
             <w:fldChar w:fldCharType="separate"/>
           </w:r>
-          <w:hyperlink w:anchor="_Toc532374377" w:history="1">
+          <w:hyperlink w:anchor="_Toc89959575" w:history="1">
             <w:r>
               <w:rPr>
                 <w:rStyle w:val="Hyperlink"/>
                 <w:noProof/>
               </w:rPr>
-              <w:t>Überschrift 1</w:t>
+              <w:t>1: Planung</w:t>
             </w:r>
             <w:r>
               <w:rPr>
@@ -355,7 +357,7 @@
                 <w:noProof/>
                 <w:webHidden/>
               </w:rPr>
-              <w:instrText xml:space="preserve"> PAGEREF _Toc532374377 \h </w:instrText>
+              <w:instrText xml:space="preserve"> PAGEREF _Toc89959575 \h </w:instrText>
             </w:r>
             <w:r>
               <w:rPr>
@@ -376,6 +378,280 @@
                 <w:webHidden/>
               </w:rPr>
               <w:t>3</w:t>
+            </w:r>
+            <w:r>
+              <w:rPr>
+                <w:noProof/>
+                <w:webHidden/>
+              </w:rPr>
+              <w:fldChar w:fldCharType="end"/>
+            </w:r>
+          </w:hyperlink>
+        </w:p>
+        <w:p>
+          <w:pPr>
+            <w:pStyle w:val="TOC2"/>
+            <w:tabs>
+              <w:tab w:val="right" w:leader="dot" w:pos="9062"/>
+            </w:tabs>
+            <w:rPr>
+              <w:noProof/>
+            </w:rPr>
+          </w:pPr>
+          <w:hyperlink w:anchor="_Toc89959576" w:history="1">
+            <w:r>
+              <w:rPr>
+                <w:rStyle w:val="Hyperlink"/>
+                <w:noProof/>
+              </w:rPr>
+              <w:t>Ziel</w:t>
+            </w:r>
+            <w:r>
+              <w:rPr>
+                <w:noProof/>
+                <w:webHidden/>
+              </w:rPr>
+              <w:tab/>
+            </w:r>
+            <w:r>
+              <w:rPr>
+                <w:noProof/>
+                <w:webHidden/>
+              </w:rPr>
+              <w:fldChar w:fldCharType="begin"/>
+            </w:r>
+            <w:r>
+              <w:rPr>
+                <w:noProof/>
+                <w:webHidden/>
+              </w:rPr>
+              <w:instrText xml:space="preserve"> PAGEREF _Toc89959576 \h </w:instrText>
+            </w:r>
+            <w:r>
+              <w:rPr>
+                <w:noProof/>
+                <w:webHidden/>
+              </w:rPr>
+            </w:r>
+            <w:r>
+              <w:rPr>
+                <w:noProof/>
+                <w:webHidden/>
+              </w:rPr>
+              <w:fldChar w:fldCharType="separate"/>
+            </w:r>
+            <w:r>
+              <w:rPr>
+                <w:noProof/>
+                <w:webHidden/>
+              </w:rPr>
+              <w:t>3</w:t>
+            </w:r>
+            <w:r>
+              <w:rPr>
+                <w:noProof/>
+                <w:webHidden/>
+              </w:rPr>
+              <w:fldChar w:fldCharType="end"/>
+            </w:r>
+          </w:hyperlink>
+        </w:p>
+        <w:p>
+          <w:pPr>
+            <w:pStyle w:val="TOC2"/>
+            <w:tabs>
+              <w:tab w:val="right" w:leader="dot" w:pos="9062"/>
+            </w:tabs>
+            <w:rPr>
+              <w:noProof/>
+            </w:rPr>
+          </w:pPr>
+          <w:hyperlink w:anchor="_Toc89959577" w:history="1">
+            <w:r>
+              <w:rPr>
+                <w:rStyle w:val="Hyperlink"/>
+                <w:noProof/>
+              </w:rPr>
+              <w:t>Datenbank</w:t>
+            </w:r>
+            <w:r>
+              <w:rPr>
+                <w:noProof/>
+                <w:webHidden/>
+              </w:rPr>
+              <w:tab/>
+            </w:r>
+            <w:r>
+              <w:rPr>
+                <w:noProof/>
+                <w:webHidden/>
+              </w:rPr>
+              <w:fldChar w:fldCharType="begin"/>
+            </w:r>
+            <w:r>
+              <w:rPr>
+                <w:noProof/>
+                <w:webHidden/>
+              </w:rPr>
+              <w:instrText xml:space="preserve"> PAGEREF _Toc89959577 \h </w:instrText>
+            </w:r>
+            <w:r>
+              <w:rPr>
+                <w:noProof/>
+                <w:webHidden/>
+              </w:rPr>
+            </w:r>
+            <w:r>
+              <w:rPr>
+                <w:noProof/>
+                <w:webHidden/>
+              </w:rPr>
+              <w:fldChar w:fldCharType="separate"/>
+            </w:r>
+            <w:r>
+              <w:rPr>
+                <w:noProof/>
+                <w:webHidden/>
+              </w:rPr>
+              <w:t>4</w:t>
+            </w:r>
+            <w:r>
+              <w:rPr>
+                <w:noProof/>
+                <w:webHidden/>
+              </w:rPr>
+              <w:fldChar w:fldCharType="end"/>
+            </w:r>
+          </w:hyperlink>
+        </w:p>
+        <w:p>
+          <w:pPr>
+            <w:pStyle w:val="TOC2"/>
+            <w:tabs>
+              <w:tab w:val="right" w:leader="dot" w:pos="9062"/>
+            </w:tabs>
+            <w:rPr>
+              <w:noProof/>
+            </w:rPr>
+          </w:pPr>
+          <w:hyperlink w:anchor="_Toc89959578" w:history="1">
+            <w:r>
+              <w:rPr>
+                <w:rStyle w:val="Hyperlink"/>
+                <w:noProof/>
+              </w:rPr>
+              <w:t>Pages</w:t>
+            </w:r>
+            <w:r>
+              <w:rPr>
+                <w:noProof/>
+                <w:webHidden/>
+              </w:rPr>
+              <w:tab/>
+            </w:r>
+            <w:r>
+              <w:rPr>
+                <w:noProof/>
+                <w:webHidden/>
+              </w:rPr>
+              <w:fldChar w:fldCharType="begin"/>
+            </w:r>
+            <w:r>
+              <w:rPr>
+                <w:noProof/>
+                <w:webHidden/>
+              </w:rPr>
+              <w:instrText xml:space="preserve"> PAGEREF _Toc89959578 \h </w:instrText>
+            </w:r>
+            <w:r>
+              <w:rPr>
+                <w:noProof/>
+                <w:webHidden/>
+              </w:rPr>
+            </w:r>
+            <w:r>
+              <w:rPr>
+                <w:noProof/>
+                <w:webHidden/>
+              </w:rPr>
+              <w:fldChar w:fldCharType="separate"/>
+            </w:r>
+            <w:r>
+              <w:rPr>
+                <w:noProof/>
+                <w:webHidden/>
+              </w:rPr>
+              <w:t>6</w:t>
+            </w:r>
+            <w:r>
+              <w:rPr>
+                <w:noProof/>
+                <w:webHidden/>
+              </w:rPr>
+              <w:fldChar w:fldCharType="end"/>
+            </w:r>
+          </w:hyperlink>
+        </w:p>
+        <w:p>
+          <w:pPr>
+            <w:pStyle w:val="TOC1"/>
+            <w:tabs>
+              <w:tab w:val="right" w:leader="dot" w:pos="9062"/>
+            </w:tabs>
+            <w:rPr>
+              <w:rFonts w:eastAsiaTheme="minorEastAsia"/>
+              <w:noProof/>
+              <w:lang w:val="en-GB" w:eastAsia="en-GB"/>
+            </w:rPr>
+          </w:pPr>
+          <w:hyperlink w:anchor="_Toc89959579" w:history="1">
+            <w:r>
+              <w:rPr>
+                <w:rStyle w:val="Hyperlink"/>
+                <w:noProof/>
+              </w:rPr>
+              <w:t>Ablauf</w:t>
+            </w:r>
+            <w:r>
+              <w:rPr>
+                <w:noProof/>
+                <w:webHidden/>
+              </w:rPr>
+              <w:tab/>
+            </w:r>
+            <w:r>
+              <w:rPr>
+                <w:noProof/>
+                <w:webHidden/>
+              </w:rPr>
+              <w:fldChar w:fldCharType="begin"/>
+            </w:r>
+            <w:r>
+              <w:rPr>
+                <w:noProof/>
+                <w:webHidden/>
+              </w:rPr>
+              <w:instrText xml:space="preserve"> PAGEREF _Toc89959579 \h </w:instrText>
+            </w:r>
+            <w:r>
+              <w:rPr>
+                <w:noProof/>
+                <w:webHidden/>
+              </w:rPr>
+            </w:r>
+            <w:r>
+              <w:rPr>
+                <w:noProof/>
+                <w:webHidden/>
+              </w:rPr>
+              <w:fldChar w:fldCharType="separate"/>
+            </w:r>
+            <w:r>
+              <w:rPr>
+                <w:noProof/>
+                <w:webHidden/>
+              </w:rPr>
+              <w:t>7</w:t>
             </w:r>
             <w:r>
               <w:rPr>
@@ -420,28 +696,30 @@
         </w:rPr>
         <w:br w:type="page"/>
       </w:r>
+      <w:bookmarkStart w:id="0" w:name="_GoBack"/>
+      <w:bookmarkEnd w:id="0"/>
     </w:p>
     <w:p>
       <w:pPr>
         <w:pStyle w:val="Heading1"/>
         <w:jc w:val="center"/>
       </w:pPr>
-      <w:bookmarkStart w:id="0" w:name="_Toc532374377"/>
+      <w:bookmarkStart w:id="1" w:name="_Toc89959575"/>
       <w:r>
         <w:lastRenderedPageBreak/>
         <w:t>1: Planung</w:t>
       </w:r>
-      <w:bookmarkEnd w:id="0"/>
+      <w:bookmarkEnd w:id="1"/>
     </w:p>
     <w:p>
       <w:pPr>
         <w:pStyle w:val="Heading2"/>
       </w:pPr>
-      <w:bookmarkStart w:id="1" w:name="_GoBack"/>
-      <w:bookmarkEnd w:id="1"/>
+      <w:bookmarkStart w:id="2" w:name="_Toc89959576"/>
       <w:r>
         <w:t>Ziel</w:t>
       </w:r>
+      <w:bookmarkEnd w:id="2"/>
     </w:p>
     <w:p>
       <w:r>
@@ -512,10 +790,12 @@
       <w:pPr>
         <w:pStyle w:val="Heading2"/>
       </w:pPr>
+      <w:bookmarkStart w:id="3" w:name="_Toc89959577"/>
       <w:r>
         <w:lastRenderedPageBreak/>
         <w:t>Datenbank</w:t>
       </w:r>
+      <w:bookmarkEnd w:id="3"/>
     </w:p>
     <w:p>
       <w:r>
@@ -688,13 +968,146 @@
       </w:r>
     </w:p>
     <w:p>
+      <w:r>
+        <w:lastRenderedPageBreak/>
+        <w:t>V3, FINAL</w:t>
+      </w:r>
+    </w:p>
+    <w:p>
+      <w:r>
+        <w:rPr>
+          <w:noProof/>
+        </w:rPr>
+        <w:drawing>
+          <wp:inline distT="0" distB="0" distL="0" distR="0" wp14:anchorId="4B5B2BF3" wp14:editId="794D87E9">
+            <wp:extent cx="5753100" cy="2680970"/>
+            <wp:effectExtent l="0" t="0" r="0" b="5080"/>
+            <wp:docPr id="2" name="Picture 2"/>
+            <wp:cNvGraphicFramePr>
+              <a:graphicFrameLocks xmlns:a="http://schemas.openxmlformats.org/drawingml/2006/main" noChangeAspect="1"/>
+            </wp:cNvGraphicFramePr>
+            <a:graphic xmlns:a="http://schemas.openxmlformats.org/drawingml/2006/main">
+              <a:graphicData uri="http://schemas.openxmlformats.org/drawingml/2006/picture">
+                <pic:pic xmlns:pic="http://schemas.openxmlformats.org/drawingml/2006/picture">
+                  <pic:nvPicPr>
+                    <pic:cNvPr id="0" name="Picture 1"/>
+                    <pic:cNvPicPr>
+                      <a:picLocks noChangeAspect="1" noChangeArrowheads="1"/>
+                    </pic:cNvPicPr>
+                  </pic:nvPicPr>
+                  <pic:blipFill>
+                    <a:blip r:embed="rId11" cstate="print">
+                      <a:extLst>
+                        <a:ext uri="{28A0092B-C50C-407E-A947-70E740481C1C}">
+                          <a14:useLocalDpi xmlns:a14="http://schemas.microsoft.com/office/drawing/2010/main" val="0"/>
+                        </a:ext>
+                      </a:extLst>
+                    </a:blip>
+                    <a:srcRect/>
+                    <a:stretch>
+                      <a:fillRect/>
+                    </a:stretch>
+                  </pic:blipFill>
+                  <pic:spPr bwMode="auto">
+                    <a:xfrm>
+                      <a:off x="0" y="0"/>
+                      <a:ext cx="5753100" cy="2680970"/>
+                    </a:xfrm>
+                    <a:prstGeom prst="rect">
+                      <a:avLst/>
+                    </a:prstGeom>
+                    <a:noFill/>
+                    <a:ln>
+                      <a:noFill/>
+                    </a:ln>
+                  </pic:spPr>
+                </pic:pic>
+              </a:graphicData>
+            </a:graphic>
+          </wp:inline>
+        </w:drawing>
+      </w:r>
+    </w:p>
+    <w:p>
+      <w:proofErr w:type="spellStart"/>
+      <w:r>
+        <w:t>Invoice</w:t>
+      </w:r>
+      <w:proofErr w:type="spellEnd"/>
+      <w:r>
+        <w:t>:</w:t>
+      </w:r>
+    </w:p>
+    <w:p>
+      <w:r>
+        <w:rPr>
+          <w:noProof/>
+        </w:rPr>
+        <w:drawing>
+          <wp:inline distT="0" distB="0" distL="0" distR="0" wp14:anchorId="33AB949A" wp14:editId="65AC89E4">
+            <wp:extent cx="2994435" cy="2373086"/>
+            <wp:effectExtent l="0" t="0" r="0" b="8255"/>
+            <wp:docPr id="5" name="Picture 5"/>
+            <wp:cNvGraphicFramePr>
+              <a:graphicFrameLocks xmlns:a="http://schemas.openxmlformats.org/drawingml/2006/main" noChangeAspect="1"/>
+            </wp:cNvGraphicFramePr>
+            <a:graphic xmlns:a="http://schemas.openxmlformats.org/drawingml/2006/main">
+              <a:graphicData uri="http://schemas.openxmlformats.org/drawingml/2006/picture">
+                <pic:pic xmlns:pic="http://schemas.openxmlformats.org/drawingml/2006/picture">
+                  <pic:nvPicPr>
+                    <pic:cNvPr id="0" name="Picture 2"/>
+                    <pic:cNvPicPr>
+                      <a:picLocks noChangeAspect="1" noChangeArrowheads="1"/>
+                    </pic:cNvPicPr>
+                  </pic:nvPicPr>
+                  <pic:blipFill>
+                    <a:blip r:embed="rId12" cstate="print">
+                      <a:extLst>
+                        <a:ext uri="{28A0092B-C50C-407E-A947-70E740481C1C}">
+                          <a14:useLocalDpi xmlns:a14="http://schemas.microsoft.com/office/drawing/2010/main" val="0"/>
+                        </a:ext>
+                      </a:extLst>
+                    </a:blip>
+                    <a:srcRect/>
+                    <a:stretch>
+                      <a:fillRect/>
+                    </a:stretch>
+                  </pic:blipFill>
+                  <pic:spPr bwMode="auto">
+                    <a:xfrm>
+                      <a:off x="0" y="0"/>
+                      <a:ext cx="3045837" cy="2413822"/>
+                    </a:xfrm>
+                    <a:prstGeom prst="rect">
+                      <a:avLst/>
+                    </a:prstGeom>
+                    <a:noFill/>
+                    <a:ln>
+                      <a:noFill/>
+                    </a:ln>
+                  </pic:spPr>
+                </pic:pic>
+              </a:graphicData>
+            </a:graphic>
+          </wp:inline>
+        </w:drawing>
+      </w:r>
+    </w:p>
+    <w:p>
+      <w:r>
+        <w:br w:type="page"/>
+      </w:r>
+    </w:p>
+    <w:p/>
+    <w:p>
       <w:pPr>
         <w:pStyle w:val="Heading2"/>
       </w:pPr>
-      <w:r>
-        <w:lastRenderedPageBreak/>
+      <w:bookmarkStart w:id="4" w:name="_Toc89959578"/>
+      <w:r>
         <w:t>Pages</w:t>
       </w:r>
+      <w:bookmarkEnd w:id="4"/>
     </w:p>
     <w:p>
       <w:r>
@@ -874,15 +1287,17 @@
       <w:pPr>
         <w:pStyle w:val="Heading1"/>
       </w:pPr>
+      <w:bookmarkStart w:id="5" w:name="_Toc89959579"/>
       <w:r>
         <w:lastRenderedPageBreak/>
         <w:t>Ablauf</w:t>
       </w:r>
+      <w:bookmarkEnd w:id="5"/>
     </w:p>
     <w:p/>
     <w:sectPr>
-      <w:headerReference w:type="default" r:id="rId11"/>
-      <w:footerReference w:type="default" r:id="rId12"/>
+      <w:headerReference w:type="default" r:id="rId13"/>
+      <w:footerReference w:type="default" r:id="rId14"/>
       <w:pgSz w:w="11906" w:h="16838"/>
       <w:pgMar w:top="1417" w:right="1417" w:bottom="1134" w:left="1417" w:header="708" w:footer="708" w:gutter="0"/>
       <w:cols w:space="708"/>
@@ -2014,6 +2429,19 @@
       <w:szCs w:val="26"/>
     </w:rPr>
   </w:style>
+  <w:style w:type="paragraph" w:styleId="TOC2">
+    <w:name w:val="toc 2"/>
+    <w:basedOn w:val="Normal"/>
+    <w:next w:val="Normal"/>
+    <w:autoRedefine/>
+    <w:uiPriority w:val="39"/>
+    <w:unhideWhenUsed/>
+    <w:rsid w:val="002F13C1"/>
+    <w:pPr>
+      <w:spacing w:after="100"/>
+      <w:ind w:left="220"/>
+    </w:pPr>
+  </w:style>
 </w:styles>
 </file>
 
@@ -2283,7 +2711,7 @@
 </file>
 
 <file path=customXml/itemProps1.xml><?xml version="1.0" encoding="utf-8"?>
-<ds:datastoreItem xmlns:ds="http://schemas.openxmlformats.org/officeDocument/2006/customXml" ds:itemID="{CF313ABE-6558-4BB4-8816-D6EDA6546F5B}">
+<ds:datastoreItem xmlns:ds="http://schemas.openxmlformats.org/officeDocument/2006/customXml" ds:itemID="{C090ED2C-0611-4D8E-8209-B2F5E31EA145}">
   <ds:schemaRefs>
     <ds:schemaRef ds:uri="http://schemas.openxmlformats.org/officeDocument/2006/bibliography"/>
   </ds:schemaRefs>

</xml_diff>

<commit_message>
Added Diagramm and updated Project report
</commit_message>
<xml_diff>
--- a/Projektbericht - Onlineshop.docx
+++ b/Projektbericht - Onlineshop.docx
@@ -696,30 +696,28 @@
         </w:rPr>
         <w:br w:type="page"/>
       </w:r>
-      <w:bookmarkStart w:id="0" w:name="_GoBack"/>
-      <w:bookmarkEnd w:id="0"/>
     </w:p>
     <w:p>
       <w:pPr>
         <w:pStyle w:val="Heading1"/>
         <w:jc w:val="center"/>
       </w:pPr>
-      <w:bookmarkStart w:id="1" w:name="_Toc89959575"/>
+      <w:bookmarkStart w:id="0" w:name="_Toc89959575"/>
       <w:r>
         <w:lastRenderedPageBreak/>
         <w:t>1: Planung</w:t>
       </w:r>
+      <w:bookmarkEnd w:id="0"/>
+    </w:p>
+    <w:p>
+      <w:pPr>
+        <w:pStyle w:val="Heading2"/>
+      </w:pPr>
+      <w:bookmarkStart w:id="1" w:name="_Toc89959576"/>
+      <w:r>
+        <w:t>Ziel</w:t>
+      </w:r>
       <w:bookmarkEnd w:id="1"/>
-    </w:p>
-    <w:p>
-      <w:pPr>
-        <w:pStyle w:val="Heading2"/>
-      </w:pPr>
-      <w:bookmarkStart w:id="2" w:name="_Toc89959576"/>
-      <w:r>
-        <w:t>Ziel</w:t>
-      </w:r>
-      <w:bookmarkEnd w:id="2"/>
     </w:p>
     <w:p>
       <w:r>
@@ -790,12 +788,12 @@
       <w:pPr>
         <w:pStyle w:val="Heading2"/>
       </w:pPr>
-      <w:bookmarkStart w:id="3" w:name="_Toc89959577"/>
+      <w:bookmarkStart w:id="2" w:name="_Toc89959577"/>
       <w:r>
         <w:lastRenderedPageBreak/>
         <w:t>Datenbank</w:t>
       </w:r>
-      <w:bookmarkEnd w:id="3"/>
+      <w:bookmarkEnd w:id="2"/>
     </w:p>
     <w:p>
       <w:r>
@@ -979,10 +977,10 @@
           <w:noProof/>
         </w:rPr>
         <w:drawing>
-          <wp:inline distT="0" distB="0" distL="0" distR="0" wp14:anchorId="4B5B2BF3" wp14:editId="794D87E9">
-            <wp:extent cx="5753100" cy="2680970"/>
-            <wp:effectExtent l="0" t="0" r="0" b="5080"/>
-            <wp:docPr id="2" name="Picture 2"/>
+          <wp:inline distT="0" distB="0" distL="0" distR="0" wp14:anchorId="4966E581" wp14:editId="388B304A">
+            <wp:extent cx="5753100" cy="2644140"/>
+            <wp:effectExtent l="0" t="0" r="0" b="3810"/>
+            <wp:docPr id="6" name="Picture 6"/>
             <wp:cNvGraphicFramePr>
               <a:graphicFrameLocks xmlns:a="http://schemas.openxmlformats.org/drawingml/2006/main" noChangeAspect="1"/>
             </wp:cNvGraphicFramePr>
@@ -1011,7 +1009,7 @@
                   <pic:spPr bwMode="auto">
                     <a:xfrm>
                       <a:off x="0" y="0"/>
-                      <a:ext cx="5753100" cy="2680970"/>
+                      <a:ext cx="5753100" cy="2644140"/>
                     </a:xfrm>
                     <a:prstGeom prst="rect">
                       <a:avLst/>
@@ -1092,6 +1090,8 @@
           </wp:inline>
         </w:drawing>
       </w:r>
+      <w:bookmarkStart w:id="3" w:name="_GoBack"/>
+      <w:bookmarkEnd w:id="3"/>
     </w:p>
     <w:p>
       <w:r>
@@ -2711,7 +2711,7 @@
 </file>
 
 <file path=customXml/itemProps1.xml><?xml version="1.0" encoding="utf-8"?>
-<ds:datastoreItem xmlns:ds="http://schemas.openxmlformats.org/officeDocument/2006/customXml" ds:itemID="{C090ED2C-0611-4D8E-8209-B2F5E31EA145}">
+<ds:datastoreItem xmlns:ds="http://schemas.openxmlformats.org/officeDocument/2006/customXml" ds:itemID="{745C68F6-4A1C-404F-A4A7-DE67AAE29FBC}">
   <ds:schemaRefs>
     <ds:schemaRef ds:uri="http://schemas.openxmlformats.org/officeDocument/2006/bibliography"/>
   </ds:schemaRefs>

</xml_diff>